<commit_message>
add work for stata paper
</commit_message>
<xml_diff>
--- a/HW 2/Using Stata Problem 3.docx
+++ b/HW 2/Using Stata Problem 3.docx
@@ -215,6 +215,12 @@
                     <w:sz w:val="24"/>
                   </w:rPr>
                 </w:pPr>
+                <w:r>
+                  <w:rPr>
+                    <w:sz w:val="24"/>
+                  </w:rPr>
+                  <w:t>Abstract would go here for full paper</w:t>
+                </w:r>
               </w:p>
             </w:tc>
           </w:tr>
@@ -377,6 +383,8 @@
         <w:lastRenderedPageBreak/>
         <w:t>Style Guidelines</w:t>
       </w:r>
+      <w:bookmarkStart w:id="0" w:name="_GoBack"/>
+      <w:bookmarkEnd w:id="0"/>
     </w:p>
     <w:p>
       <w:pPr>
@@ -459,15 +467,7 @@
         </w:numPr>
       </w:pPr>
       <w:r>
-        <w:t xml:space="preserve">state </w:t>
-      </w:r>
-      <w:proofErr w:type="gramStart"/>
-      <w:r>
-        <w:t>whether or not</w:t>
-      </w:r>
-      <w:proofErr w:type="gramEnd"/>
-      <w:r>
-        <w:t xml:space="preserve"> standard errors are in parenthesis near the first equation</w:t>
+        <w:t>state whether or not standard errors are in parenthesis near the first equation</w:t>
       </w:r>
     </w:p>
     <w:p>
@@ -562,27 +562,43 @@
       </w:r>
     </w:p>
     <w:p>
+      <w:r>
+        <w:t xml:space="preserve">Using the data from the PENN World Tables analysis was performed using the Cobb-Douglas and Constant Elasticity production functions.  </w:t>
+      </w:r>
+      <w:r>
+        <w:t xml:space="preserve"> </w:t>
+      </w:r>
+    </w:p>
+    <w:p>
+      <w:pPr>
+        <w:pStyle w:val="Heading1"/>
+      </w:pPr>
+      <w:r>
+        <w:t>Conceptual (or theoretical) Framework</w:t>
+      </w:r>
+    </w:p>
+    <w:p>
       <w:pPr>
         <w:pStyle w:val="ListParagraph"/>
         <w:numPr>
           <w:ilvl w:val="0"/>
-          <w:numId w:val="31"/>
+          <w:numId w:val="33"/>
         </w:numPr>
       </w:pPr>
       <w:r>
-        <w:t xml:space="preserve">Understanding the impact of </w:t>
+        <w:t>Describe approach to answering questions being asked</w:t>
       </w:r>
     </w:p>
     <w:p>
       <w:pPr>
         <w:pStyle w:val="ListParagraph"/>
         <w:numPr>
-          <w:ilvl w:val="0"/>
-          <w:numId w:val="31"/>
+          <w:ilvl w:val="1"/>
+          <w:numId w:val="33"/>
         </w:numPr>
       </w:pPr>
       <w:r>
-        <w:t>Review of literature and what has already been done and how previous work can be improved upon</w:t>
+        <w:t xml:space="preserve">Intuitive and conceptual problems are included in discussion </w:t>
       </w:r>
     </w:p>
     <w:p>
@@ -590,38 +606,299 @@
         <w:pStyle w:val="ListParagraph"/>
         <w:numPr>
           <w:ilvl w:val="0"/>
-          <w:numId w:val="31"/>
+          <w:numId w:val="33"/>
         </w:numPr>
       </w:pPr>
       <w:r>
-        <w:t>Present leading table or graph is paradox or paper topic is introduced well with the visual aid</w:t>
+        <w:t>Discussion on what factors should be controlled for and what factors are included</w:t>
+      </w:r>
+      <w:r>
+        <w:t xml:space="preserve"> and why</w:t>
       </w:r>
     </w:p>
     <w:p>
       <w:pPr>
+        <w:pStyle w:val="Heading1"/>
+      </w:pPr>
+      <w:r>
+        <w:t>Econometric Models and Estimation Methods</w:t>
+      </w:r>
+    </w:p>
+    <w:p>
+      <w:pPr>
         <w:pStyle w:val="ListParagraph"/>
         <w:numPr>
           <w:ilvl w:val="0"/>
-          <w:numId w:val="31"/>
+          <w:numId w:val="34"/>
         </w:numPr>
       </w:pPr>
       <w:r>
-        <w:t>Summarize findings</w:t>
+        <w:t>Key equations estimated and presented in the results section</w:t>
       </w:r>
     </w:p>
     <w:p>
       <w:pPr>
-        <w:ind w:left="360"/>
+        <w:pStyle w:val="ListParagraph"/>
+        <w:numPr>
+          <w:ilvl w:val="1"/>
+          <w:numId w:val="34"/>
+        </w:numPr>
+      </w:pPr>
+      <w:r>
+        <w:t>Fix ideas about what they key explanatory variable is and what other factors will be controlled for</w:t>
+      </w:r>
+    </w:p>
+    <w:p>
+      <w:pPr>
+        <w:pStyle w:val="ListParagraph"/>
+        <w:numPr>
+          <w:ilvl w:val="1"/>
+          <w:numId w:val="34"/>
+        </w:numPr>
+      </w:pPr>
+      <w:r>
+        <w:t>Including equations with error terms allows for a discussion on whether OLS is a suitable method</w:t>
+      </w:r>
+    </w:p>
+    <w:p>
+      <w:pPr>
+        <w:pStyle w:val="ListParagraph"/>
+        <w:numPr>
+          <w:ilvl w:val="2"/>
+          <w:numId w:val="34"/>
+        </w:numPr>
+      </w:pPr>
+      <w:r>
+        <w:t>Discuss whether OLS is suitable for this method</w:t>
+      </w:r>
+    </w:p>
+    <w:p>
+      <w:pPr>
+        <w:pStyle w:val="ListParagraph"/>
+        <w:numPr>
+          <w:ilvl w:val="0"/>
+          <w:numId w:val="34"/>
+        </w:numPr>
+      </w:pPr>
+      <w:r>
+        <w:t>Make distinction between model and</w:t>
+      </w:r>
+      <w:r>
+        <w:t xml:space="preserve"> </w:t>
+      </w:r>
+      <w:r>
+        <w:t>if</w:t>
+      </w:r>
+      <w:r>
+        <w:t xml:space="preserve"> estimation method</w:t>
+      </w:r>
+      <w:r>
+        <w:t xml:space="preserve"> and what is being used</w:t>
+      </w:r>
+      <w:r>
+        <w:t xml:space="preserve"> </w:t>
+      </w:r>
+    </w:p>
+    <w:p>
+      <w:pPr>
+        <w:pStyle w:val="ListParagraph"/>
+        <w:numPr>
+          <w:ilvl w:val="1"/>
+          <w:numId w:val="34"/>
+        </w:numPr>
+      </w:pPr>
+      <w:r>
+        <w:t>Do not discuss what variables have been omitted, this goes in the results section</w:t>
+      </w:r>
+    </w:p>
+    <w:p>
+      <w:pPr>
+        <w:pStyle w:val="ListParagraph"/>
+        <w:numPr>
+          <w:ilvl w:val="1"/>
+          <w:numId w:val="34"/>
+        </w:numPr>
+      </w:pPr>
+      <w:r>
+        <w:t>After specifying model/s discuss estimation methods</w:t>
+      </w:r>
+    </w:p>
+    <w:p>
+      <w:pPr>
+        <w:pStyle w:val="ListParagraph"/>
+        <w:numPr>
+          <w:ilvl w:val="2"/>
+          <w:numId w:val="34"/>
+        </w:numPr>
+      </w:pPr>
+      <w:r>
+        <w:lastRenderedPageBreak/>
+        <w:t>Discuss any assumptions made is obtaining an estimable</w:t>
+      </w:r>
+      <w:r>
+        <w:t xml:space="preserve"> econometric model</w:t>
+      </w:r>
+    </w:p>
+    <w:p>
+      <w:pPr>
+        <w:pStyle w:val="ListParagraph"/>
+        <w:ind w:left="2205"/>
+      </w:pPr>
+    </w:p>
+    <w:p>
+      <w:pPr>
+        <w:pStyle w:val="Heading1"/>
+      </w:pPr>
+      <w:r>
+        <w:t>Data</w:t>
+      </w:r>
+    </w:p>
+    <w:p>
+      <w:pPr>
+        <w:pStyle w:val="ListParagraph"/>
+        <w:numPr>
+          <w:ilvl w:val="0"/>
+          <w:numId w:val="36"/>
+        </w:numPr>
+      </w:pPr>
+      <w:r>
+        <w:t>Describe data used in empirical analysis</w:t>
+      </w:r>
+    </w:p>
+    <w:p>
+      <w:pPr>
+        <w:pStyle w:val="ListParagraph"/>
+        <w:numPr>
+          <w:ilvl w:val="0"/>
+          <w:numId w:val="36"/>
+        </w:numPr>
+      </w:pPr>
+      <w:r>
+        <w:t>Include enough information so analysis could be repeated by the reader</w:t>
+      </w:r>
+    </w:p>
+    <w:p>
+      <w:pPr>
+        <w:pStyle w:val="ListParagraph"/>
+        <w:numPr>
+          <w:ilvl w:val="0"/>
+          <w:numId w:val="36"/>
+        </w:numPr>
+      </w:pPr>
+      <w:r>
+        <w:t>Discuss data sources</w:t>
+      </w:r>
+    </w:p>
+    <w:p>
+      <w:pPr>
+        <w:pStyle w:val="ListParagraph"/>
+        <w:numPr>
+          <w:ilvl w:val="0"/>
+          <w:numId w:val="36"/>
+        </w:numPr>
+      </w:pPr>
+      <w:r>
+        <w:t>Discuss units of each variable</w:t>
+      </w:r>
+    </w:p>
+    <w:p>
+      <w:pPr>
+        <w:pStyle w:val="ListParagraph"/>
+        <w:numPr>
+          <w:ilvl w:val="1"/>
+          <w:numId w:val="36"/>
+        </w:numPr>
+      </w:pPr>
+      <w:r>
+        <w:t>May be presented in a table format</w:t>
+      </w:r>
+    </w:p>
+    <w:p>
+      <w:pPr>
+        <w:pStyle w:val="ListParagraph"/>
+        <w:numPr>
+          <w:ilvl w:val="0"/>
+          <w:numId w:val="36"/>
+        </w:numPr>
+      </w:pPr>
+      <w:r>
+        <w:t>Table of summary statistics may be included</w:t>
+      </w:r>
+    </w:p>
+    <w:p>
+      <w:pPr>
+        <w:pStyle w:val="ListParagraph"/>
+        <w:numPr>
+          <w:ilvl w:val="1"/>
+          <w:numId w:val="36"/>
+        </w:numPr>
+      </w:pPr>
+      <w:r>
+        <w:t>Present means for binary variables</w:t>
+      </w:r>
+    </w:p>
+    <w:p>
+      <w:pPr>
+        <w:pStyle w:val="ListParagraph"/>
+        <w:numPr>
+          <w:ilvl w:val="1"/>
+          <w:numId w:val="36"/>
+        </w:numPr>
+      </w:pPr>
+      <w:r>
+        <w:t>Computing the average growth rate can be interesting</w:t>
+      </w:r>
+    </w:p>
+    <w:p>
+      <w:pPr>
+        <w:pStyle w:val="ListParagraph"/>
+        <w:numPr>
+          <w:ilvl w:val="0"/>
+          <w:numId w:val="36"/>
+        </w:numPr>
+      </w:pPr>
+      <w:r>
+        <w:t>State the number of observations</w:t>
+      </w:r>
+    </w:p>
+    <w:p>
+      <w:pPr>
+        <w:pStyle w:val="ListParagraph"/>
+        <w:numPr>
+          <w:ilvl w:val="1"/>
+          <w:numId w:val="36"/>
+        </w:numPr>
+      </w:pPr>
+      <w:r>
+        <w:t>Identify years for time series datasets and descriptions of any special periods (wars, recessions, etc.)</w:t>
+      </w:r>
+    </w:p>
+    <w:p>
+      <w:pPr>
+        <w:pStyle w:val="ListParagraph"/>
+        <w:numPr>
+          <w:ilvl w:val="1"/>
+          <w:numId w:val="36"/>
+        </w:numPr>
+      </w:pPr>
+      <w:r>
+        <w:t>For pooled cross section or panel set data be sure to report how many cross-sectional units are included for each year</w:t>
+      </w:r>
+    </w:p>
+    <w:p>
+      <w:pPr>
+        <w:pStyle w:val="ListParagraph"/>
+        <w:keepNext/>
+        <w:jc w:val="center"/>
       </w:pPr>
       <w:r>
         <w:rPr>
           <w:noProof/>
         </w:rPr>
-        <w:lastRenderedPageBreak/>
         <w:drawing>
-          <wp:inline distT="0" distB="0" distL="0" distR="0" wp14:anchorId="544B7947" wp14:editId="29ED6544">
-            <wp:extent cx="5029200" cy="3657600"/>
-            <wp:effectExtent l="0" t="0" r="0" b="0"/>
+          <wp:inline distT="0" distB="0" distL="0" distR="0" wp14:anchorId="29DFDF92" wp14:editId="3B51DD8B">
+            <wp:extent cx="3792855" cy="2758440"/>
+            <wp:effectExtent l="0" t="0" r="0" b="3810"/>
             <wp:docPr id="3" name="Picture 3"/>
             <wp:cNvGraphicFramePr>
               <a:graphicFrameLocks xmlns:a="http://schemas.openxmlformats.org/drawingml/2006/main" noChangeAspect="1"/>
@@ -651,7 +928,7 @@
                   <pic:spPr bwMode="auto">
                     <a:xfrm>
                       <a:off x="0" y="0"/>
-                      <a:ext cx="5029200" cy="3657600"/>
+                      <a:ext cx="3793797" cy="2759125"/>
                     </a:xfrm>
                     <a:prstGeom prst="rect">
                       <a:avLst/>
@@ -670,21 +947,44 @@
     </w:p>
     <w:p>
       <w:pPr>
-        <w:ind w:left="360"/>
-      </w:pPr>
+        <w:pStyle w:val="Caption"/>
+        <w:jc w:val="center"/>
+      </w:pPr>
+      <w:r>
+        <w:t xml:space="preserve">Figure </w:t>
+      </w:r>
+      <w:fldSimple w:instr=" SEQ Figure \* ARABIC ">
+        <w:r>
+          <w:rPr>
+            <w:noProof/>
+          </w:rPr>
+          <w:t>1</w:t>
+        </w:r>
+      </w:fldSimple>
+      <w:r>
+        <w:t>: Predicted vs Actual using Cobb-Douglas and CES</w:t>
+      </w:r>
     </w:p>
     <w:p>
       <w:pPr>
-        <w:ind w:left="360"/>
+        <w:pStyle w:val="ListParagraph"/>
+      </w:pPr>
+    </w:p>
+    <w:p>
+      <w:pPr>
+        <w:pStyle w:val="ListParagraph"/>
+        <w:keepNext/>
+        <w:jc w:val="center"/>
       </w:pPr>
       <w:r>
         <w:rPr>
           <w:noProof/>
         </w:rPr>
+        <w:lastRenderedPageBreak/>
         <w:drawing>
-          <wp:inline distT="0" distB="0" distL="0" distR="0" wp14:anchorId="0A1661CA" wp14:editId="65EE76F2">
-            <wp:extent cx="5029200" cy="3657600"/>
-            <wp:effectExtent l="0" t="0" r="0" b="0"/>
+          <wp:inline distT="0" distB="0" distL="0" distR="0" wp14:anchorId="275877D8" wp14:editId="36C30969">
+            <wp:extent cx="3672840" cy="2671156"/>
+            <wp:effectExtent l="0" t="0" r="3810" b="0"/>
             <wp:docPr id="1" name="Picture 1"/>
             <wp:cNvGraphicFramePr>
               <a:graphicFrameLocks xmlns:a="http://schemas.openxmlformats.org/drawingml/2006/main" noChangeAspect="1"/>
@@ -714,7 +1014,7 @@
                   <pic:spPr bwMode="auto">
                     <a:xfrm>
                       <a:off x="0" y="0"/>
-                      <a:ext cx="5029200" cy="3657600"/>
+                      <a:ext cx="3675204" cy="2672875"/>
                     </a:xfrm>
                     <a:prstGeom prst="rect">
                       <a:avLst/>
@@ -733,17 +1033,39 @@
     </w:p>
     <w:p>
       <w:pPr>
-        <w:ind w:left="360"/>
+        <w:pStyle w:val="Caption"/>
+        <w:jc w:val="center"/>
+      </w:pPr>
+      <w:r>
+        <w:t xml:space="preserve">Figure </w:t>
+      </w:r>
+      <w:fldSimple w:instr=" SEQ Figure \* ARABIC ">
+        <w:r>
+          <w:rPr>
+            <w:noProof/>
+          </w:rPr>
+          <w:t>2</w:t>
+        </w:r>
+      </w:fldSimple>
+      <w:r>
+        <w:t>: Two Production Functions (A = 1)</w:t>
+      </w:r>
+    </w:p>
+    <w:p/>
+    <w:p>
+      <w:pPr>
+        <w:pStyle w:val="ListParagraph"/>
+        <w:keepNext/>
+        <w:jc w:val="center"/>
       </w:pPr>
       <w:r>
         <w:rPr>
           <w:noProof/>
         </w:rPr>
-        <w:lastRenderedPageBreak/>
         <w:drawing>
-          <wp:inline distT="0" distB="0" distL="0" distR="0" wp14:anchorId="6BBF58AC" wp14:editId="5753FC2E">
-            <wp:extent cx="5029200" cy="3657600"/>
-            <wp:effectExtent l="0" t="0" r="0" b="0"/>
+          <wp:inline distT="0" distB="0" distL="0" distR="0" wp14:anchorId="2B46907B" wp14:editId="5C5B834C">
+            <wp:extent cx="3710940" cy="2698864"/>
+            <wp:effectExtent l="0" t="0" r="3810" b="6350"/>
             <wp:docPr id="4" name="Picture 4"/>
             <wp:cNvGraphicFramePr>
               <a:graphicFrameLocks xmlns:a="http://schemas.openxmlformats.org/drawingml/2006/main" noChangeAspect="1"/>
@@ -773,7 +1095,7 @@
                   <pic:spPr bwMode="auto">
                     <a:xfrm>
                       <a:off x="0" y="0"/>
-                      <a:ext cx="5029200" cy="3657600"/>
+                      <a:ext cx="3716178" cy="2702673"/>
                     </a:xfrm>
                     <a:prstGeom prst="rect">
                       <a:avLst/>
@@ -789,8 +1111,26 @@
           </wp:inline>
         </w:drawing>
       </w:r>
-      <w:bookmarkStart w:id="0" w:name="_GoBack"/>
-      <w:bookmarkEnd w:id="0"/>
+    </w:p>
+    <w:p>
+      <w:pPr>
+        <w:pStyle w:val="Caption"/>
+        <w:jc w:val="center"/>
+      </w:pPr>
+      <w:r>
+        <w:t xml:space="preserve">Figure </w:t>
+      </w:r>
+      <w:fldSimple w:instr=" SEQ Figure \* ARABIC ">
+        <w:r>
+          <w:rPr>
+            <w:noProof/>
+          </w:rPr>
+          <w:t>3</w:t>
+        </w:r>
+      </w:fldSimple>
+      <w:r>
+        <w:t>: Real GDP Per Person</w:t>
+      </w:r>
     </w:p>
     <w:tbl>
       <w:tblPr>
@@ -4573,6 +4913,10 @@
     <w:p>
       <w:pPr>
         <w:pStyle w:val="Caption"/>
+        <w:numPr>
+          <w:ilvl w:val="0"/>
+          <w:numId w:val="36"/>
+        </w:numPr>
         <w:jc w:val="center"/>
       </w:pPr>
       <w:r>
@@ -4602,331 +4946,11 @@
       <w:r>
         <w:t xml:space="preserve">: </w:t>
       </w:r>
-      <w:proofErr w:type="spellStart"/>
       <w:r>
-        <w:t>Karababounis</w:t>
-      </w:r>
-      <w:proofErr w:type="spellEnd"/>
-      <w:r>
-        <w:t xml:space="preserve"> and Neiman Table Using 2011 data</w:t>
+        <w:t>Karababounis and Neiman Table Using 2011 data</w:t>
       </w:r>
     </w:p>
-    <w:p>
-      <w:pPr>
-        <w:pStyle w:val="Heading1"/>
-      </w:pPr>
-      <w:r>
-        <w:t>Conceptual (or theoretical) Framework</w:t>
-      </w:r>
-    </w:p>
-    <w:p>
-      <w:pPr>
-        <w:pStyle w:val="ListParagraph"/>
-        <w:numPr>
-          <w:ilvl w:val="0"/>
-          <w:numId w:val="33"/>
-        </w:numPr>
-      </w:pPr>
-      <w:r>
-        <w:t>Describe approach to answering questions being asked</w:t>
-      </w:r>
-    </w:p>
-    <w:p>
-      <w:pPr>
-        <w:pStyle w:val="ListParagraph"/>
-        <w:numPr>
-          <w:ilvl w:val="1"/>
-          <w:numId w:val="33"/>
-        </w:numPr>
-      </w:pPr>
-      <w:r>
-        <w:t xml:space="preserve">Intuitive and conceptual problems are included in discussion </w:t>
-      </w:r>
-    </w:p>
-    <w:p>
-      <w:pPr>
-        <w:pStyle w:val="ListParagraph"/>
-        <w:numPr>
-          <w:ilvl w:val="0"/>
-          <w:numId w:val="33"/>
-        </w:numPr>
-      </w:pPr>
-      <w:r>
-        <w:t>Discussion on what factors should be controlled for and what factors are included</w:t>
-      </w:r>
-      <w:r>
-        <w:t xml:space="preserve"> and why</w:t>
-      </w:r>
-    </w:p>
-    <w:p>
-      <w:pPr>
-        <w:pStyle w:val="Heading1"/>
-      </w:pPr>
-      <w:r>
-        <w:t>Econometric Models and Estimation Methods</w:t>
-      </w:r>
-    </w:p>
-    <w:p>
-      <w:pPr>
-        <w:pStyle w:val="ListParagraph"/>
-        <w:numPr>
-          <w:ilvl w:val="0"/>
-          <w:numId w:val="34"/>
-        </w:numPr>
-      </w:pPr>
-      <w:r>
-        <w:t>Key equations estimated and presented in the results section</w:t>
-      </w:r>
-    </w:p>
-    <w:p>
-      <w:pPr>
-        <w:pStyle w:val="ListParagraph"/>
-        <w:numPr>
-          <w:ilvl w:val="1"/>
-          <w:numId w:val="34"/>
-        </w:numPr>
-      </w:pPr>
-      <w:r>
-        <w:t>Fix ideas about what they key explanatory variable is and what other factors will be controlled for</w:t>
-      </w:r>
-    </w:p>
-    <w:p>
-      <w:pPr>
-        <w:pStyle w:val="ListParagraph"/>
-        <w:numPr>
-          <w:ilvl w:val="1"/>
-          <w:numId w:val="34"/>
-        </w:numPr>
-      </w:pPr>
-      <w:r>
-        <w:t>Including equations with error terms allows for a discussion on whether OLS is a suitable method</w:t>
-      </w:r>
-    </w:p>
-    <w:p>
-      <w:pPr>
-        <w:pStyle w:val="ListParagraph"/>
-        <w:numPr>
-          <w:ilvl w:val="2"/>
-          <w:numId w:val="34"/>
-        </w:numPr>
-      </w:pPr>
-      <w:r>
-        <w:t>Discuss whether OLS is suitable for this method</w:t>
-      </w:r>
-    </w:p>
-    <w:p>
-      <w:pPr>
-        <w:pStyle w:val="ListParagraph"/>
-        <w:numPr>
-          <w:ilvl w:val="0"/>
-          <w:numId w:val="34"/>
-        </w:numPr>
-      </w:pPr>
-      <w:r>
-        <w:t>Make distinction between model and</w:t>
-      </w:r>
-      <w:r>
-        <w:t xml:space="preserve"> </w:t>
-      </w:r>
-      <w:r>
-        <w:t>if</w:t>
-      </w:r>
-      <w:r>
-        <w:t xml:space="preserve"> estimation method</w:t>
-      </w:r>
-      <w:r>
-        <w:t xml:space="preserve"> and what is being used</w:t>
-      </w:r>
-      <w:r>
-        <w:t xml:space="preserve"> </w:t>
-      </w:r>
-    </w:p>
-    <w:p>
-      <w:pPr>
-        <w:pStyle w:val="ListParagraph"/>
-        <w:numPr>
-          <w:ilvl w:val="1"/>
-          <w:numId w:val="34"/>
-        </w:numPr>
-      </w:pPr>
-      <w:r>
-        <w:lastRenderedPageBreak/>
-        <w:t>Do not discuss what variables have been omitted, this goes in the results section</w:t>
-      </w:r>
-    </w:p>
-    <w:p>
-      <w:pPr>
-        <w:pStyle w:val="ListParagraph"/>
-        <w:numPr>
-          <w:ilvl w:val="1"/>
-          <w:numId w:val="34"/>
-        </w:numPr>
-      </w:pPr>
-      <w:r>
-        <w:t>After specifying model/s discuss estimation methods</w:t>
-      </w:r>
-    </w:p>
-    <w:p>
-      <w:pPr>
-        <w:pStyle w:val="ListParagraph"/>
-        <w:numPr>
-          <w:ilvl w:val="2"/>
-          <w:numId w:val="34"/>
-        </w:numPr>
-      </w:pPr>
-      <w:r>
-        <w:t>Discuss any assumptions made is obtaining an estimable</w:t>
-      </w:r>
-      <w:r>
-        <w:t xml:space="preserve"> econometric model</w:t>
-      </w:r>
-    </w:p>
-    <w:p>
-      <w:pPr>
-        <w:pStyle w:val="ListParagraph"/>
-        <w:ind w:left="2205"/>
-      </w:pPr>
-    </w:p>
-    <w:p>
-      <w:pPr>
-        <w:pStyle w:val="Heading1"/>
-      </w:pPr>
-      <w:r>
-        <w:t>Data</w:t>
-      </w:r>
-    </w:p>
-    <w:p>
-      <w:pPr>
-        <w:pStyle w:val="ListParagraph"/>
-        <w:numPr>
-          <w:ilvl w:val="0"/>
-          <w:numId w:val="36"/>
-        </w:numPr>
-      </w:pPr>
-      <w:r>
-        <w:t>Describe data used in empirical analysis</w:t>
-      </w:r>
-    </w:p>
-    <w:p>
-      <w:pPr>
-        <w:pStyle w:val="ListParagraph"/>
-        <w:numPr>
-          <w:ilvl w:val="0"/>
-          <w:numId w:val="36"/>
-        </w:numPr>
-      </w:pPr>
-      <w:r>
-        <w:t>Include enough information so analysis could be repeated by the reader</w:t>
-      </w:r>
-    </w:p>
-    <w:p>
-      <w:pPr>
-        <w:pStyle w:val="ListParagraph"/>
-        <w:numPr>
-          <w:ilvl w:val="0"/>
-          <w:numId w:val="36"/>
-        </w:numPr>
-      </w:pPr>
-      <w:r>
-        <w:t>Discuss data sources</w:t>
-      </w:r>
-    </w:p>
-    <w:p>
-      <w:pPr>
-        <w:pStyle w:val="ListParagraph"/>
-        <w:numPr>
-          <w:ilvl w:val="0"/>
-          <w:numId w:val="36"/>
-        </w:numPr>
-      </w:pPr>
-      <w:r>
-        <w:t>Discuss units of each variable</w:t>
-      </w:r>
-    </w:p>
-    <w:p>
-      <w:pPr>
-        <w:pStyle w:val="ListParagraph"/>
-        <w:numPr>
-          <w:ilvl w:val="1"/>
-          <w:numId w:val="36"/>
-        </w:numPr>
-      </w:pPr>
-      <w:r>
-        <w:t>May be presented in a table format</w:t>
-      </w:r>
-    </w:p>
-    <w:p>
-      <w:pPr>
-        <w:pStyle w:val="ListParagraph"/>
-        <w:numPr>
-          <w:ilvl w:val="0"/>
-          <w:numId w:val="36"/>
-        </w:numPr>
-      </w:pPr>
-      <w:r>
-        <w:t>Table of summary statistics may be included</w:t>
-      </w:r>
-    </w:p>
-    <w:p>
-      <w:pPr>
-        <w:pStyle w:val="ListParagraph"/>
-        <w:numPr>
-          <w:ilvl w:val="1"/>
-          <w:numId w:val="36"/>
-        </w:numPr>
-      </w:pPr>
-      <w:r>
-        <w:t>Present means for binary variables</w:t>
-      </w:r>
-    </w:p>
-    <w:p>
-      <w:pPr>
-        <w:pStyle w:val="ListParagraph"/>
-        <w:numPr>
-          <w:ilvl w:val="1"/>
-          <w:numId w:val="36"/>
-        </w:numPr>
-      </w:pPr>
-      <w:r>
-        <w:t>Computing the average growth rate can be interesting</w:t>
-      </w:r>
-    </w:p>
-    <w:p>
-      <w:pPr>
-        <w:pStyle w:val="ListParagraph"/>
-        <w:numPr>
-          <w:ilvl w:val="0"/>
-          <w:numId w:val="36"/>
-        </w:numPr>
-      </w:pPr>
-      <w:r>
-        <w:t>State the number of observations</w:t>
-      </w:r>
-    </w:p>
-    <w:p>
-      <w:pPr>
-        <w:pStyle w:val="ListParagraph"/>
-        <w:numPr>
-          <w:ilvl w:val="1"/>
-          <w:numId w:val="36"/>
-        </w:numPr>
-      </w:pPr>
-      <w:r>
-        <w:t>Identify years for time series datasets and descriptions of any special periods (wars, recessions, etc.)</w:t>
-      </w:r>
-    </w:p>
-    <w:p>
-      <w:pPr>
-        <w:pStyle w:val="ListParagraph"/>
-        <w:numPr>
-          <w:ilvl w:val="1"/>
-          <w:numId w:val="36"/>
-        </w:numPr>
-      </w:pPr>
-      <w:r>
-        <w:t>For pooled cross section or panel set data be sure to report how many cross-sectional units are included for each year</w:t>
-      </w:r>
-    </w:p>
+    <w:p/>
     <w:p>
       <w:pPr>
         <w:pStyle w:val="Heading1"/>
@@ -4944,15 +4968,7 @@
         </w:numPr>
       </w:pPr>
       <w:r>
-        <w:t xml:space="preserve">Include estimates of any models formulated in the </w:t>
-      </w:r>
-      <w:proofErr w:type="gramStart"/>
-      <w:r>
-        <w:t>models</w:t>
-      </w:r>
-      <w:proofErr w:type="gramEnd"/>
-      <w:r>
-        <w:t xml:space="preserve"> section</w:t>
+        <w:t>Include estimates of any models formulated in the models section</w:t>
       </w:r>
     </w:p>
     <w:p>
@@ -5081,6 +5097,7 @@
         </w:numPr>
       </w:pPr>
       <w:r>
+        <w:lastRenderedPageBreak/>
         <w:t>Are they statistically significant?</w:t>
       </w:r>
     </w:p>
@@ -5186,13 +5203,8 @@
         </w:numPr>
       </w:pPr>
       <w:r>
-        <w:t xml:space="preserve">Can present the magnitude of a coefficient that was of </w:t>
+        <w:t>Can present the magnitude of a coefficient that was of particular interest</w:t>
       </w:r>
-      <w:proofErr w:type="gramStart"/>
-      <w:r>
-        <w:t>particular interest</w:t>
-      </w:r>
-      <w:proofErr w:type="gramEnd"/>
     </w:p>
     <w:p>
       <w:pPr>
@@ -5241,20 +5253,19 @@
         </w:numPr>
       </w:pPr>
       <w:r>
-        <w:t>Source code is located on GitHub.</w:t>
+        <w:t xml:space="preserve">Source code is located on </w:t>
+      </w:r>
+      <w:r>
+        <w:t>https://github.com/madebycrod/MacroEcon/tree/branch/HW%202</w:t>
+      </w:r>
+      <w:r>
+        <w:t>/rodriugezHW2.do</w:t>
       </w:r>
     </w:p>
     <w:p>
       <w:pPr>
         <w:pStyle w:val="ListParagraph"/>
-        <w:numPr>
-          <w:ilvl w:val="0"/>
-          <w:numId w:val="38"/>
-        </w:numPr>
-      </w:pPr>
-      <w:r>
-        <w:t>Table Data – Unfiltered</w:t>
-      </w:r>
+      </w:pPr>
     </w:p>
     <w:p>
       <w:pPr>
@@ -9183,6 +9194,7 @@
   </w:compat>
   <w:rsids>
     <w:rsidRoot w:val="006C239A"/>
+    <w:rsid w:val="000E185A"/>
     <w:rsid w:val="006C239A"/>
     <w:rsid w:val="00992974"/>
     <w:rsid w:val="00AF2547"/>
@@ -9943,6 +9955,15 @@
 </file>
 
 <file path=customXml/item2.xml><?xml version="1.0" encoding="utf-8"?>
+<?mso-contentType ?>
+<FormTemplates xmlns="http://schemas.microsoft.com/sharepoint/v3/contenttype/forms">
+  <Display>DocumentLibraryForm</Display>
+  <Edit>AssetEditForm</Edit>
+  <New>DocumentLibraryForm</New>
+</FormTemplates>
+</file>
+
+<file path=customXml/item3.xml><?xml version="1.0" encoding="utf-8"?>
 <ct:contentTypeSchema xmlns:ct="http://schemas.microsoft.com/office/2006/metadata/contentType" xmlns:ma="http://schemas.microsoft.com/office/2006/metadata/properties/metaAttributes" ct:_="" ma:_="" ma:contentTypeName="TemplateFile" ma:contentTypeID="0x0101006EDDDB5EE6D98C44930B742096920B300400F5B6D36B3EF94B4E9A635CDF2A18F5B8" ma:contentTypeVersion="72" ma:contentTypeDescription="Create a new document." ma:contentTypeScope="" ma:versionID="a23e56308344d904b51738559c3d67c9">
   <xsd:schema xmlns:xsd="http://www.w3.org/2001/XMLSchema" xmlns:xs="http://www.w3.org/2001/XMLSchema" xmlns:p="http://schemas.microsoft.com/office/2006/metadata/properties" xmlns:ns2="4873beb7-5857-4685-be1f-d57550cc96cc" targetNamespace="http://schemas.microsoft.com/office/2006/metadata/properties" ma:root="true" ma:fieldsID="cd0908cc4600e77bf5da051303e00c8d" ns2:_="">
     <xsd:import namespace="4873beb7-5857-4685-be1f-d57550cc96cc"/>
@@ -10980,15 +11001,6 @@
     <xs:element name="TermId" type="xs:string"/>
   </xs:schema>
 </ct:contentTypeSchema>
-</file>
-
-<file path=customXml/item3.xml><?xml version="1.0" encoding="utf-8"?>
-<?mso-contentType ?>
-<FormTemplates xmlns="http://schemas.microsoft.com/sharepoint/v3/contenttype/forms">
-  <Display>DocumentLibraryForm</Display>
-  <Edit>AssetEditForm</Edit>
-  <New>DocumentLibraryForm</New>
-</FormTemplates>
 </file>
 
 <file path=customXml/item4.xml><?xml version="1.0" encoding="utf-8"?>
@@ -11130,6 +11142,14 @@
 </file>
 
 <file path=customXml/itemProps2.xml><?xml version="1.0" encoding="utf-8"?>
+<ds:datastoreItem xmlns:ds="http://schemas.openxmlformats.org/officeDocument/2006/customXml" ds:itemID="{499EA1EC-B023-4266-9865-E1EDA122A8C9}">
+  <ds:schemaRefs>
+    <ds:schemaRef ds:uri="http://schemas.microsoft.com/sharepoint/v3/contenttype/forms"/>
+  </ds:schemaRefs>
+</ds:datastoreItem>
+</file>
+
+<file path=customXml/itemProps3.xml><?xml version="1.0" encoding="utf-8"?>
 <ds:datastoreItem xmlns:ds="http://schemas.openxmlformats.org/officeDocument/2006/customXml" ds:itemID="{9332E30D-EFB4-40E8-AB8F-C2E02C2E75EB}">
   <ds:schemaRefs>
     <ds:schemaRef ds:uri="http://schemas.microsoft.com/office/2006/metadata/contentType"/>
@@ -11147,14 +11167,6 @@
 </ds:datastoreItem>
 </file>
 
-<file path=customXml/itemProps3.xml><?xml version="1.0" encoding="utf-8"?>
-<ds:datastoreItem xmlns:ds="http://schemas.openxmlformats.org/officeDocument/2006/customXml" ds:itemID="{499EA1EC-B023-4266-9865-E1EDA122A8C9}">
-  <ds:schemaRefs>
-    <ds:schemaRef ds:uri="http://schemas.microsoft.com/sharepoint/v3/contenttype/forms"/>
-  </ds:schemaRefs>
-</ds:datastoreItem>
-</file>
-
 <file path=customXml/itemProps4.xml><?xml version="1.0" encoding="utf-8"?>
 <ds:datastoreItem xmlns:ds="http://schemas.openxmlformats.org/officeDocument/2006/customXml" ds:itemID="{63671810-3EF7-4C8E-BCBA-248ABE2BAB39}">
   <ds:schemaRefs>
@@ -11166,7 +11178,7 @@
 </file>
 
 <file path=customXml/itemProps5.xml><?xml version="1.0" encoding="utf-8"?>
-<ds:datastoreItem xmlns:ds="http://schemas.openxmlformats.org/officeDocument/2006/customXml" ds:itemID="{2699E8F0-9B9E-477B-B118-4073D31FFD55}">
+<ds:datastoreItem xmlns:ds="http://schemas.openxmlformats.org/officeDocument/2006/customXml" ds:itemID="{99518D74-81AB-43ED-A4E5-FCA6E91C60F8}">
   <ds:schemaRefs>
     <ds:schemaRef ds:uri="http://schemas.openxmlformats.org/officeDocument/2006/bibliography"/>
   </ds:schemaRefs>

</xml_diff>